<commit_message>
Alteração do Plano de Pesquisa e Inclusão de informaçõe no banco
</commit_message>
<xml_diff>
--- a/Burocracia/Plano de Pesquisa.docx
+++ b/Burocracia/Plano de Pesquisa.docx
@@ -64,14 +64,7 @@
           <w:rFonts w:ascii="Arial" w:hAnsi="Arial" w:cs="Arial"/>
           <w:sz w:val="28"/>
         </w:rPr>
-        <w:t xml:space="preserve"> de Campos</w:t>
-      </w:r>
-      <w:r>
-        <w:rPr>
-          <w:rFonts w:ascii="Arial" w:hAnsi="Arial" w:cs="Arial"/>
-          <w:sz w:val="28"/>
-        </w:rPr>
-        <w:t> </w:t>
+        <w:t xml:space="preserve"> de Campos </w:t>
       </w:r>
     </w:p>
     <w:p>
@@ -294,14 +287,7 @@
           <w:sz w:val="28"/>
         </w:rPr>
         <w:tab/>
-        <w:t xml:space="preserve">  </w:t>
-      </w:r>
-      <w:r>
-        <w:rPr>
-          <w:rFonts w:ascii="Arial" w:hAnsi="Arial" w:cs="Arial"/>
-          <w:sz w:val="28"/>
-        </w:rPr>
-        <w:t>Orientadora</w:t>
+        <w:t xml:space="preserve">  Orientadora</w:t>
       </w:r>
       <w:r>
         <w:rPr>
@@ -398,392 +384,6 @@
     </w:p>
     <w:p>
       <w:pPr>
-        <w:rPr>
-          <w:rFonts w:ascii="Arial" w:hAnsi="Arial" w:cs="Arial"/>
-          <w:sz w:val="24"/>
-          <w:szCs w:val="28"/>
-        </w:rPr>
-      </w:pPr>
-    </w:p>
-    <w:p>
-      <w:pPr>
-        <w:rPr>
-          <w:rFonts w:ascii="Arial" w:hAnsi="Arial" w:cs="Arial"/>
-          <w:sz w:val="24"/>
-          <w:szCs w:val="28"/>
-        </w:rPr>
-      </w:pPr>
-      <w:r>
-        <w:rPr>
-          <w:rFonts w:ascii="Arial" w:hAnsi="Arial" w:cs="Arial"/>
-          <w:sz w:val="24"/>
-          <w:szCs w:val="28"/>
-        </w:rPr>
-        <w:t xml:space="preserve">Nome: Isabela Paulino de Souza </w:t>
-      </w:r>
-    </w:p>
-    <w:p>
-      <w:pPr>
-        <w:rPr>
-          <w:rFonts w:ascii="Arial" w:hAnsi="Arial" w:cs="Arial"/>
-          <w:sz w:val="24"/>
-          <w:szCs w:val="28"/>
-        </w:rPr>
-      </w:pPr>
-      <w:r>
-        <w:rPr>
-          <w:rFonts w:ascii="Arial" w:hAnsi="Arial" w:cs="Arial"/>
-          <w:sz w:val="24"/>
-          <w:szCs w:val="28"/>
-        </w:rPr>
-        <w:t xml:space="preserve">Endereço: </w:t>
-      </w:r>
-      <w:proofErr w:type="gramStart"/>
-      <w:r>
-        <w:rPr>
-          <w:rFonts w:ascii="Arial" w:hAnsi="Arial" w:cs="Arial"/>
-          <w:sz w:val="24"/>
-          <w:szCs w:val="28"/>
-        </w:rPr>
-        <w:t>Rua Conselheiro</w:t>
-      </w:r>
-      <w:proofErr w:type="gramEnd"/>
-      <w:r>
-        <w:rPr>
-          <w:rFonts w:ascii="Arial" w:hAnsi="Arial" w:cs="Arial"/>
-          <w:sz w:val="24"/>
-          <w:szCs w:val="28"/>
-        </w:rPr>
-        <w:t xml:space="preserve"> Martim Francisco, 906 - Jd. Campos Elíseos, Campinas - SP, 13060-033. </w:t>
-      </w:r>
-    </w:p>
-    <w:p>
-      <w:pPr>
-        <w:rPr>
-          <w:rFonts w:ascii="Arial" w:hAnsi="Arial" w:cs="Arial"/>
-          <w:sz w:val="24"/>
-          <w:szCs w:val="24"/>
-        </w:rPr>
-      </w:pPr>
-      <w:r>
-        <w:rPr>
-          <w:rFonts w:ascii="Arial" w:hAnsi="Arial" w:cs="Arial"/>
-          <w:sz w:val="24"/>
-          <w:szCs w:val="24"/>
-        </w:rPr>
-        <w:t xml:space="preserve">Local de estudo: </w:t>
-      </w:r>
-      <w:r>
-        <w:rPr>
-          <w:rFonts w:ascii="Arial" w:hAnsi="Arial" w:cs="Arial"/>
-          <w:color w:val="222222"/>
-          <w:sz w:val="24"/>
-          <w:szCs w:val="24"/>
-          <w:shd w:val="clear" w:color="auto" w:fill="FFFFFF"/>
-        </w:rPr>
-        <w:t>Rua Jorge de Figueiredo Corrêa, 735 - Chácara Primavera, Campinas - SP, 13087-261.</w:t>
-      </w:r>
-    </w:p>
-    <w:p>
-      <w:pPr>
-        <w:rPr>
-          <w:rFonts w:ascii="Arial" w:hAnsi="Arial" w:cs="Arial"/>
-          <w:sz w:val="24"/>
-          <w:szCs w:val="28"/>
-        </w:rPr>
-      </w:pPr>
-      <w:r>
-        <w:rPr>
-          <w:rFonts w:ascii="Arial" w:hAnsi="Arial" w:cs="Arial"/>
-          <w:sz w:val="24"/>
-          <w:szCs w:val="28"/>
-        </w:rPr>
-        <w:t>Telefone para Contato: (19) 994628734.</w:t>
-      </w:r>
-    </w:p>
-    <w:p>
-      <w:pPr>
-        <w:rPr>
-          <w:rFonts w:ascii="Arial" w:hAnsi="Arial" w:cs="Arial"/>
-          <w:sz w:val="24"/>
-          <w:szCs w:val="28"/>
-        </w:rPr>
-      </w:pPr>
-    </w:p>
-    <w:p>
-      <w:pPr>
-        <w:rPr>
-          <w:rFonts w:ascii="Arial" w:hAnsi="Arial" w:cs="Arial"/>
-          <w:sz w:val="24"/>
-          <w:szCs w:val="28"/>
-        </w:rPr>
-      </w:pPr>
-      <w:r>
-        <w:rPr>
-          <w:rFonts w:ascii="Arial" w:hAnsi="Arial" w:cs="Arial"/>
-          <w:sz w:val="24"/>
-          <w:szCs w:val="28"/>
-        </w:rPr>
-        <w:t xml:space="preserve">Nome: Gustavo Ferreira </w:t>
-      </w:r>
-      <w:proofErr w:type="spellStart"/>
-      <w:r>
-        <w:rPr>
-          <w:rFonts w:ascii="Arial" w:hAnsi="Arial" w:cs="Arial"/>
-          <w:sz w:val="24"/>
-          <w:szCs w:val="28"/>
-        </w:rPr>
-        <w:t>Gitzel</w:t>
-      </w:r>
-      <w:proofErr w:type="spellEnd"/>
-      <w:r>
-        <w:rPr>
-          <w:rFonts w:ascii="Arial" w:hAnsi="Arial" w:cs="Arial"/>
-          <w:sz w:val="24"/>
-          <w:szCs w:val="28"/>
-        </w:rPr>
-        <w:t xml:space="preserve"> </w:t>
-      </w:r>
-    </w:p>
-    <w:p>
-      <w:pPr>
-        <w:rPr>
-          <w:rFonts w:ascii="Arial" w:hAnsi="Arial" w:cs="Arial"/>
-          <w:sz w:val="24"/>
-          <w:szCs w:val="28"/>
-        </w:rPr>
-      </w:pPr>
-      <w:r>
-        <w:rPr>
-          <w:rFonts w:ascii="Arial" w:hAnsi="Arial" w:cs="Arial"/>
-          <w:sz w:val="24"/>
-          <w:szCs w:val="28"/>
-        </w:rPr>
-        <w:t xml:space="preserve">Endereço: Rua Arnaldo Barreto, 330, APTO 18 – São Bernardo, Campinas - SP, 13030-420. </w:t>
-      </w:r>
-    </w:p>
-    <w:p>
-      <w:pPr>
-        <w:rPr>
-          <w:rFonts w:ascii="Arial" w:hAnsi="Arial" w:cs="Arial"/>
-          <w:sz w:val="24"/>
-          <w:szCs w:val="24"/>
-        </w:rPr>
-      </w:pPr>
-      <w:r>
-        <w:rPr>
-          <w:rFonts w:ascii="Arial" w:hAnsi="Arial" w:cs="Arial"/>
-          <w:sz w:val="24"/>
-          <w:szCs w:val="24"/>
-        </w:rPr>
-        <w:t xml:space="preserve">Local de estudo: </w:t>
-      </w:r>
-      <w:r>
-        <w:rPr>
-          <w:rFonts w:ascii="Arial" w:hAnsi="Arial" w:cs="Arial"/>
-          <w:color w:val="222222"/>
-          <w:sz w:val="24"/>
-          <w:szCs w:val="24"/>
-          <w:shd w:val="clear" w:color="auto" w:fill="FFFFFF"/>
-        </w:rPr>
-        <w:t>Rua Jorge de Figueiredo Corrêa, 735 - Chácara Primavera, Campinas - SP, 13087-261.</w:t>
-      </w:r>
-    </w:p>
-    <w:p>
-      <w:pPr>
-        <w:rPr>
-          <w:rFonts w:ascii="Arial" w:hAnsi="Arial" w:cs="Arial"/>
-          <w:sz w:val="24"/>
-          <w:szCs w:val="28"/>
-        </w:rPr>
-      </w:pPr>
-      <w:r>
-        <w:rPr>
-          <w:rFonts w:ascii="Arial" w:hAnsi="Arial" w:cs="Arial"/>
-          <w:sz w:val="24"/>
-          <w:szCs w:val="28"/>
-        </w:rPr>
-        <w:t>Telefone para Contato: (19) 999281958.</w:t>
-      </w:r>
-    </w:p>
-    <w:p>
-      <w:pPr>
-        <w:rPr>
-          <w:rFonts w:ascii="Arial" w:hAnsi="Arial" w:cs="Arial"/>
-          <w:sz w:val="24"/>
-          <w:szCs w:val="28"/>
-        </w:rPr>
-      </w:pPr>
-    </w:p>
-    <w:p>
-      <w:pPr>
-        <w:rPr>
-          <w:rFonts w:ascii="Arial" w:hAnsi="Arial" w:cs="Arial"/>
-          <w:sz w:val="24"/>
-          <w:szCs w:val="24"/>
-        </w:rPr>
-      </w:pPr>
-      <w:r>
-        <w:rPr>
-          <w:rFonts w:ascii="Arial" w:hAnsi="Arial" w:cs="Arial"/>
-          <w:sz w:val="24"/>
-          <w:szCs w:val="28"/>
-        </w:rPr>
-        <w:t xml:space="preserve">Nome: </w:t>
-      </w:r>
-      <w:r>
-        <w:rPr>
-          <w:rFonts w:ascii="Arial" w:hAnsi="Arial" w:cs="Arial"/>
-          <w:sz w:val="24"/>
-          <w:szCs w:val="24"/>
-        </w:rPr>
-        <w:t xml:space="preserve">Patrícia </w:t>
-      </w:r>
-      <w:proofErr w:type="spellStart"/>
-      <w:r>
-        <w:rPr>
-          <w:rFonts w:ascii="Arial" w:hAnsi="Arial" w:cs="Arial"/>
-          <w:sz w:val="24"/>
-          <w:szCs w:val="24"/>
-        </w:rPr>
-        <w:t>Gagliardo</w:t>
-      </w:r>
-      <w:proofErr w:type="spellEnd"/>
-      <w:r>
-        <w:rPr>
-          <w:rFonts w:ascii="Arial" w:hAnsi="Arial" w:cs="Arial"/>
-          <w:sz w:val="24"/>
-          <w:szCs w:val="24"/>
-        </w:rPr>
-        <w:t xml:space="preserve"> de Campos </w:t>
-      </w:r>
-    </w:p>
-    <w:p>
-      <w:pPr>
-        <w:rPr>
-          <w:rFonts w:ascii="Arial" w:hAnsi="Arial" w:cs="Arial"/>
-          <w:sz w:val="24"/>
-          <w:szCs w:val="28"/>
-        </w:rPr>
-      </w:pPr>
-      <w:r>
-        <w:rPr>
-          <w:rFonts w:ascii="Arial" w:hAnsi="Arial" w:cs="Arial"/>
-          <w:sz w:val="24"/>
-          <w:szCs w:val="28"/>
-        </w:rPr>
-        <w:t xml:space="preserve">Endereço: </w:t>
-      </w:r>
-    </w:p>
-    <w:p>
-      <w:pPr>
-        <w:rPr>
-          <w:rFonts w:ascii="Arial" w:hAnsi="Arial" w:cs="Arial"/>
-          <w:sz w:val="24"/>
-          <w:szCs w:val="24"/>
-        </w:rPr>
-      </w:pPr>
-      <w:r>
-        <w:rPr>
-          <w:rFonts w:ascii="Arial" w:hAnsi="Arial" w:cs="Arial"/>
-          <w:sz w:val="24"/>
-          <w:szCs w:val="24"/>
-        </w:rPr>
-        <w:t xml:space="preserve">Local de trabalho: </w:t>
-      </w:r>
-      <w:r>
-        <w:rPr>
-          <w:rFonts w:ascii="Arial" w:hAnsi="Arial" w:cs="Arial"/>
-          <w:color w:val="222222"/>
-          <w:sz w:val="24"/>
-          <w:szCs w:val="24"/>
-          <w:shd w:val="clear" w:color="auto" w:fill="FFFFFF"/>
-        </w:rPr>
-        <w:t>Rua Jorge de Figueiredo Corrêa, 735 - Chácara Primavera, Campinas - SP, 13087-261.</w:t>
-      </w:r>
-    </w:p>
-    <w:p>
-      <w:pPr>
-        <w:rPr>
-          <w:rFonts w:ascii="Arial" w:hAnsi="Arial" w:cs="Arial"/>
-          <w:sz w:val="24"/>
-          <w:szCs w:val="28"/>
-        </w:rPr>
-      </w:pPr>
-      <w:r>
-        <w:rPr>
-          <w:rFonts w:ascii="Arial" w:hAnsi="Arial" w:cs="Arial"/>
-          <w:sz w:val="24"/>
-          <w:szCs w:val="28"/>
-        </w:rPr>
-        <w:t xml:space="preserve">Telefone para Contato: </w:t>
-      </w:r>
-    </w:p>
-    <w:p>
-      <w:pPr>
-        <w:rPr>
-          <w:rFonts w:ascii="Arial" w:hAnsi="Arial" w:cs="Arial"/>
-          <w:sz w:val="24"/>
-          <w:szCs w:val="28"/>
-        </w:rPr>
-      </w:pPr>
-    </w:p>
-    <w:p>
-      <w:pPr>
-        <w:rPr>
-          <w:rFonts w:ascii="Arial" w:hAnsi="Arial" w:cs="Arial"/>
-          <w:sz w:val="24"/>
-          <w:szCs w:val="28"/>
-        </w:rPr>
-      </w:pPr>
-    </w:p>
-    <w:p>
-      <w:pPr>
-        <w:rPr>
-          <w:rFonts w:ascii="Arial" w:hAnsi="Arial" w:cs="Arial"/>
-          <w:sz w:val="24"/>
-          <w:szCs w:val="28"/>
-        </w:rPr>
-      </w:pPr>
-    </w:p>
-    <w:p>
-      <w:pPr>
-        <w:rPr>
-          <w:rFonts w:ascii="Arial" w:hAnsi="Arial" w:cs="Arial"/>
-          <w:sz w:val="24"/>
-          <w:szCs w:val="28"/>
-        </w:rPr>
-      </w:pPr>
-    </w:p>
-    <w:p>
-      <w:pPr>
-        <w:rPr>
-          <w:rFonts w:ascii="Arial" w:hAnsi="Arial" w:cs="Arial"/>
-          <w:sz w:val="24"/>
-          <w:szCs w:val="28"/>
-        </w:rPr>
-      </w:pPr>
-    </w:p>
-    <w:p>
-      <w:pPr>
-        <w:rPr>
-          <w:rFonts w:ascii="Arial" w:hAnsi="Arial" w:cs="Arial"/>
-          <w:sz w:val="24"/>
-          <w:szCs w:val="28"/>
-        </w:rPr>
-      </w:pPr>
-    </w:p>
-    <w:p>
-      <w:pPr>
-        <w:rPr>
-          <w:rFonts w:ascii="Arial" w:hAnsi="Arial" w:cs="Arial"/>
-          <w:sz w:val="24"/>
-          <w:szCs w:val="28"/>
-        </w:rPr>
-      </w:pPr>
-    </w:p>
-    <w:p>
-      <w:pPr>
         <w:jc w:val="center"/>
         <w:rPr>
           <w:rFonts w:ascii="Arial" w:hAnsi="Arial" w:cs="Arial"/>
@@ -791,6 +391,8 @@
           <w:sz w:val="36"/>
         </w:rPr>
       </w:pPr>
+      <w:bookmarkStart w:id="0" w:name="_GoBack"/>
+      <w:bookmarkEnd w:id="0"/>
     </w:p>
     <w:p>
       <w:pPr>
@@ -807,7 +409,6 @@
           <w:b/>
           <w:sz w:val="36"/>
         </w:rPr>
-        <w:lastRenderedPageBreak/>
         <w:t>Sumário</w:t>
       </w:r>
     </w:p>
@@ -1098,7 +699,6 @@
           <w:b/>
           <w:sz w:val="28"/>
         </w:rPr>
-        <w:lastRenderedPageBreak/>
         <w:t>Introdução</w:t>
       </w:r>
     </w:p>
@@ -1267,15 +867,7 @@
           <w:color w:val="000000"/>
           <w:sz w:val="24"/>
         </w:rPr>
-        <w:t xml:space="preserve"> de</w:t>
-      </w:r>
-      <w:r>
-        <w:rPr>
-          <w:rFonts w:ascii="Arial" w:hAnsi="Arial" w:cs="Arial"/>
-          <w:color w:val="000000"/>
-          <w:sz w:val="24"/>
-        </w:rPr>
-        <w:t xml:space="preserve"> 90,9% em 2017. A maior parte dos alunos com deficiência, no entanto, não tem acesso ao atendimento educacional especializado. Somente 40,1% conseguem utilizar o serviço.</w:t>
+        <w:t xml:space="preserve"> de 90,9% em 2017. A maior parte dos alunos com deficiência, no entanto, não tem acesso ao atendimento educacional especializado. Somente 40,1% conseguem utilizar o serviço.</w:t>
       </w:r>
       <w:r>
         <w:rPr>
@@ -1443,7 +1035,6 @@
           <w:sz w:val="28"/>
           <w:szCs w:val="28"/>
         </w:rPr>
-        <w:lastRenderedPageBreak/>
         <w:t>Objetivos</w:t>
       </w:r>
     </w:p>
@@ -1746,7 +1337,6 @@
           <w:b/>
           <w:sz w:val="28"/>
         </w:rPr>
-        <w:lastRenderedPageBreak/>
         <w:t>Hipóteses</w:t>
       </w:r>
     </w:p>
@@ -1766,15 +1356,7 @@
           <w:sz w:val="24"/>
           <w:szCs w:val="24"/>
         </w:rPr>
-        <w:t xml:space="preserve">Tendo em vista os preconceitos existentes na nossa sociedade e a visão de que pessoas com algum tipo de deficiência são incapazes e inválidas a educação é chave para a mudança. </w:t>
-      </w:r>
-      <w:r>
-        <w:rPr>
-          <w:rFonts w:ascii="Arial" w:hAnsi="Arial" w:cs="Arial"/>
-          <w:sz w:val="24"/>
-          <w:szCs w:val="24"/>
-        </w:rPr>
-        <w:t>Garantir educação para meninos e meninas com deficiência promove a noção de cidadania e um senso de compartilhamento de direitos com pessoas não deficientes.</w:t>
+        <w:t>Tendo em vista os preconceitos existentes na nossa sociedade e a visão de que pessoas com algum tipo de deficiência são incapazes e inválidas a educação é chave para a mudança. Garantir educação para meninos e meninas com deficiência promove a noção de cidadania e um senso de compartilhamento de direitos com pessoas não deficientes.</w:t>
       </w:r>
       <w:r>
         <w:rPr>
@@ -2053,6 +1635,7 @@
           <w:rFonts w:ascii="Arial" w:hAnsi="Arial" w:cs="Arial"/>
           <w:sz w:val="24"/>
         </w:rPr>
+        <w:lastRenderedPageBreak/>
         <w:tab/>
       </w:r>
     </w:p>
@@ -2070,7 +1653,6 @@
           <w:b/>
           <w:sz w:val="28"/>
         </w:rPr>
-        <w:lastRenderedPageBreak/>
         <w:t>Cronograma</w:t>
       </w:r>
     </w:p>
@@ -2128,8 +1710,6 @@
         </w:rPr>
         <w:t>Referências</w:t>
       </w:r>
-      <w:bookmarkStart w:id="0" w:name="_GoBack"/>
-      <w:bookmarkEnd w:id="0"/>
     </w:p>
     <w:p>
       <w:pPr>

</xml_diff>

<commit_message>
criação das latas de lixo
</commit_message>
<xml_diff>
--- a/Burocracia/Plano de Pesquisa.docx
+++ b/Burocracia/Plano de Pesquisa.docx
@@ -226,6 +226,24 @@
           <w:rFonts w:ascii="Arial" w:hAnsi="Arial" w:cs="Arial"/>
           <w:sz w:val="28"/>
         </w:rPr>
+        <w:t>Gabrielle da Silva Barbosa</w:t>
+      </w:r>
+      <w:bookmarkStart w:id="0" w:name="_GoBack"/>
+      <w:bookmarkEnd w:id="0"/>
+    </w:p>
+    <w:p>
+      <w:pPr>
+        <w:jc w:val="right"/>
+        <w:rPr>
+          <w:rFonts w:ascii="Arial" w:hAnsi="Arial" w:cs="Arial"/>
+          <w:sz w:val="28"/>
+        </w:rPr>
+      </w:pPr>
+      <w:r>
+        <w:rPr>
+          <w:rFonts w:ascii="Arial" w:hAnsi="Arial" w:cs="Arial"/>
+          <w:sz w:val="28"/>
+        </w:rPr>
         <w:t xml:space="preserve"> </w:t>
       </w:r>
       <w:r>
@@ -903,8 +921,6 @@
           <w:color w:val="000000"/>
         </w:rPr>
       </w:pPr>
-      <w:bookmarkStart w:id="0" w:name="_GoBack"/>
-      <w:bookmarkEnd w:id="0"/>
       <w:r>
         <w:rPr>
           <w:rFonts w:ascii="Arial" w:hAnsi="Arial" w:cs="Arial"/>
@@ -1025,7 +1041,6 @@
           <w:sz w:val="28"/>
           <w:szCs w:val="28"/>
         </w:rPr>
-        <w:lastRenderedPageBreak/>
         <w:t>Objetivos</w:t>
       </w:r>
     </w:p>
@@ -1328,7 +1343,6 @@
           <w:b/>
           <w:sz w:val="28"/>
         </w:rPr>
-        <w:lastRenderedPageBreak/>
         <w:t>Hipóteses</w:t>
       </w:r>
     </w:p>
@@ -1627,6 +1641,7 @@
           <w:rFonts w:ascii="Arial" w:hAnsi="Arial" w:cs="Arial"/>
           <w:sz w:val="24"/>
         </w:rPr>
+        <w:lastRenderedPageBreak/>
         <w:tab/>
       </w:r>
     </w:p>
@@ -1644,7 +1659,6 @@
           <w:b/>
           <w:sz w:val="28"/>
         </w:rPr>
-        <w:lastRenderedPageBreak/>
         <w:t>Cronograma</w:t>
       </w:r>
     </w:p>

</xml_diff>